<commit_message>
minor typo error fixed
typo error fixed
</commit_message>
<xml_diff>
--- a/publication/IROS 2018/PaperCorrection.docx
+++ b/publication/IROS 2018/PaperCorrection.docx
@@ -162,7 +162,12 @@
         <w:t xml:space="preserve"> of the gait cycle thereby making it easier to move forward. To evaluate the effects of the suit we tested this suit with random subjects and record surface </w:t>
       </w:r>
       <w:r>
-        <w:t>EMG</w:t>
+        <w:t>EM</w:t>
+      </w:r>
+      <w:bookmarkStart w:id="0" w:name="_GoBack"/>
+      <w:bookmarkEnd w:id="0"/>
+      <w:r>
+        <w:t>G</w:t>
       </w:r>
       <w:r>
         <w:t xml:space="preserve"> (</w:t>
@@ -946,10 +951,7 @@
         <w:t>,</w:t>
       </w:r>
       <w:r>
-        <w:t xml:space="preserve"> we discuss </w:t>
-      </w:r>
-      <w:r>
-        <w:t xml:space="preserve">the design and control of AWS, which </w:t>
+        <w:t xml:space="preserve"> we discuss the design and control of AWS, which </w:t>
       </w:r>
       <w:r>
         <w:rPr>
@@ -958,10 +960,7 @@
         <w:t>improves</w:t>
       </w:r>
       <w:r>
-        <w:t xml:space="preserve"> on Unplugged Powered Suit (UPS)</w:t>
-      </w:r>
-      <w:r>
-        <w:t xml:space="preserve"> by keeping human </w:t>
+        <w:t xml:space="preserve"> on Unplugged Powered Suit (UPS) by keeping human </w:t>
       </w:r>
       <w:r>
         <w:t>gait</w:t>
@@ -1043,8 +1042,6 @@
         </w:rPr>
         <w:t xml:space="preserve">the </w:t>
       </w:r>
-      <w:bookmarkStart w:id="0" w:name="_GoBack"/>
-      <w:bookmarkEnd w:id="0"/>
       <w:r>
         <w:rPr>
           <w:noProof/>

</xml_diff>